<commit_message>
FIXED APPOINTMENT CONFIRMATION AND DECLINED
</commit_message>
<xml_diff>
--- a/Documentation/FLOWCHART - WEBSITE SCHEDULING APPOINTMENT FOR VISITORS.docx
+++ b/Documentation/FLOWCHART - WEBSITE SCHEDULING APPOINTMENT FOR VISITORS.docx
@@ -423,101 +423,6 @@
           <w:rFonts w:ascii="Times New Roman" w:hAnsi="Times New Roman" w:cs="Times New Roman"/>
           <w:b/>
           <w:bCs/>
-          <w:sz w:val="28"/>
-          <w:szCs w:val="28"/>
-        </w:rPr>
-        <w:t xml:space="preserve">PDL MANAGEMENT SYSTEM </w:t>
-      </w:r>
-    </w:p>
-    <w:p>
-      <w:pPr>
-        <w:tabs>
-          <w:tab w:val="left" w:pos="2009"/>
-        </w:tabs>
-        <w:jc w:val="center"/>
-        <w:rPr>
-          <w:rFonts w:ascii="Times New Roman" w:hAnsi="Times New Roman" w:cs="Times New Roman"/>
-          <w:b/>
-          <w:bCs/>
-          <w:sz w:val="28"/>
-          <w:szCs w:val="28"/>
-        </w:rPr>
-      </w:pPr>
-      <w:r>
-        <w:rPr>
-          <w:noProof/>
-        </w:rPr>
-        <w:drawing>
-          <wp:anchor distT="0" distB="0" distL="114300" distR="114300" simplePos="0" relativeHeight="251671552" behindDoc="1" locked="0" layoutInCell="1" allowOverlap="1" wp14:anchorId="6D6F127B" wp14:editId="0560B497">
-            <wp:simplePos x="0" y="0"/>
-            <wp:positionH relativeFrom="column">
-              <wp:posOffset>17145</wp:posOffset>
-            </wp:positionH>
-            <wp:positionV relativeFrom="paragraph">
-              <wp:posOffset>18151</wp:posOffset>
-            </wp:positionV>
-            <wp:extent cx="5570855" cy="6364605"/>
-            <wp:effectExtent l="0" t="0" r="0" b="0"/>
-            <wp:wrapNone/>
-            <wp:docPr id="2" name="Picture 2"/>
-            <wp:cNvGraphicFramePr>
-              <a:graphicFrameLocks xmlns:a="http://schemas.openxmlformats.org/drawingml/2006/main" noChangeAspect="1"/>
-            </wp:cNvGraphicFramePr>
-            <a:graphic xmlns:a="http://schemas.openxmlformats.org/drawingml/2006/main">
-              <a:graphicData uri="http://schemas.openxmlformats.org/drawingml/2006/picture">
-                <pic:pic xmlns:pic="http://schemas.openxmlformats.org/drawingml/2006/picture">
-                  <pic:nvPicPr>
-                    <pic:cNvPr id="0" name="Picture 1"/>
-                    <pic:cNvPicPr>
-                      <a:picLocks noChangeAspect="1" noChangeArrowheads="1"/>
-                    </pic:cNvPicPr>
-                  </pic:nvPicPr>
-                  <pic:blipFill rotWithShape="1">
-                    <a:blip r:embed="rId7">
-                      <a:extLst>
-                        <a:ext uri="{28A0092B-C50C-407E-A947-70E740481C1C}">
-                          <a14:useLocalDpi xmlns:a14="http://schemas.microsoft.com/office/drawing/2010/main" val="0"/>
-                        </a:ext>
-                      </a:extLst>
-                    </a:blip>
-                    <a:srcRect l="5226" t="7486" r="3616" b="18170"/>
-                    <a:stretch/>
-                  </pic:blipFill>
-                  <pic:spPr bwMode="auto">
-                    <a:xfrm>
-                      <a:off x="0" y="0"/>
-                      <a:ext cx="5570855" cy="6364605"/>
-                    </a:xfrm>
-                    <a:prstGeom prst="rect">
-                      <a:avLst/>
-                    </a:prstGeom>
-                    <a:noFill/>
-                    <a:ln>
-                      <a:noFill/>
-                    </a:ln>
-                    <a:extLst>
-                      <a:ext uri="{53640926-AAD7-44D8-BBD7-CCE9431645EC}">
-                        <a14:shadowObscured xmlns:a14="http://schemas.microsoft.com/office/drawing/2010/main"/>
-                      </a:ext>
-                    </a:extLst>
-                  </pic:spPr>
-                </pic:pic>
-              </a:graphicData>
-            </a:graphic>
-            <wp14:sizeRelH relativeFrom="margin">
-              <wp14:pctWidth>0</wp14:pctWidth>
-            </wp14:sizeRelH>
-            <wp14:sizeRelV relativeFrom="margin">
-              <wp14:pctHeight>0</wp14:pctHeight>
-            </wp14:sizeRelV>
-          </wp:anchor>
-        </w:drawing>
-      </w:r>
-      <w:r>
-        <w:rPr>
-          <w:rFonts w:ascii="Times New Roman" w:hAnsi="Times New Roman" w:cs="Times New Roman"/>
-          <w:b/>
-          <w:bCs/>
           <w:noProof/>
           <w:sz w:val="28"/>
           <w:szCs w:val="28"/>
@@ -525,16 +430,16 @@
         <mc:AlternateContent>
           <mc:Choice Requires="wps">
             <w:drawing>
-              <wp:anchor distT="0" distB="0" distL="114300" distR="114300" simplePos="0" relativeHeight="251665408" behindDoc="0" locked="0" layoutInCell="1" allowOverlap="1" wp14:anchorId="319E2EC0" wp14:editId="459775E2">
+              <wp:anchor distT="0" distB="0" distL="114300" distR="114300" simplePos="0" relativeHeight="251665408" behindDoc="0" locked="0" layoutInCell="1" allowOverlap="1" wp14:anchorId="319E2EC0" wp14:editId="14AF23A1">
                 <wp:simplePos x="0" y="0"/>
                 <wp:positionH relativeFrom="column">
-                  <wp:posOffset>10973</wp:posOffset>
+                  <wp:posOffset>5715</wp:posOffset>
                 </wp:positionH>
                 <wp:positionV relativeFrom="paragraph">
-                  <wp:posOffset>6633312</wp:posOffset>
+                  <wp:posOffset>6840220</wp:posOffset>
                 </wp:positionV>
-                <wp:extent cx="2867558" cy="622935"/>
-                <wp:effectExtent l="0" t="0" r="0" b="5715"/>
+                <wp:extent cx="2867025" cy="783590"/>
+                <wp:effectExtent l="0" t="0" r="0" b="0"/>
                 <wp:wrapNone/>
                 <wp:docPr id="10" name="Text Box 10"/>
                 <wp:cNvGraphicFramePr/>
@@ -545,7 +450,7 @@
                       <wps:spPr>
                         <a:xfrm>
                           <a:off x="0" y="0"/>
-                          <a:ext cx="2867558" cy="622935"/>
+                          <a:ext cx="2867025" cy="783590"/>
                         </a:xfrm>
                         <a:prstGeom prst="rect">
                           <a:avLst/>
@@ -578,6 +483,7 @@
                           </w:p>
                           <w:p>
                             <w:pPr>
+                              <w:spacing w:after="0"/>
                               <w:rPr>
                                 <w:b/>
                                 <w:bCs/>
@@ -588,15 +494,33 @@
                                 <w:b/>
                                 <w:bCs/>
                               </w:rPr>
-                              <w:tab/>
+                              <w:t>Leader: JUSTINE NORIE B. DELA CRUZ</w:t>
                             </w:r>
+                          </w:p>
+                          <w:p>
+                            <w:pPr>
+                              <w:spacing w:after="0"/>
+                              <w:ind w:firstLine="720"/>
+                              <w:rPr>
+                                <w:b/>
+                                <w:bCs/>
+                              </w:rPr>
+                            </w:pPr>
                             <w:r>
                               <w:rPr>
                                 <w:b/>
                                 <w:bCs/>
                               </w:rPr>
-                              <w:t>JUSTINE NORIE B. DELA CRUZ</w:t>
+                              <w:t>Group 2 – PDL Management System</w:t>
                             </w:r>
+                          </w:p>
+                          <w:p>
+                            <w:pPr>
+                              <w:rPr>
+                                <w:b/>
+                                <w:bCs/>
+                              </w:rPr>
+                            </w:pPr>
                           </w:p>
                         </w:txbxContent>
                       </wps:txbx>
@@ -620,7 +544,11 @@
           </mc:Choice>
           <mc:Fallback>
             <w:pict>
-              <v:shape w14:anchorId="319E2EC0" id="Text Box 10" o:spid="_x0000_s1027" type="#_x0000_t202" style="position:absolute;left:0;text-align:left;margin-left:.85pt;margin-top:522.3pt;width:225.8pt;height:49.05pt;z-index:251665408;visibility:visible;mso-wrap-style:square;mso-width-percent:0;mso-height-percent:0;mso-wrap-distance-left:9pt;mso-wrap-distance-top:0;mso-wrap-distance-right:9pt;mso-wrap-distance-bottom:0;mso-position-horizontal:absolute;mso-position-horizontal-relative:text;mso-position-vertical:absolute;mso-position-vertical-relative:text;mso-width-percent:0;mso-height-percent:0;mso-width-relative:margin;mso-height-relative:margin;v-text-anchor:top" o:gfxdata="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" filled="f" stroked="f">
+              <v:shapetype w14:anchorId="319E2EC0" id="_x0000_t202" coordsize="21600,21600" o:spt="202" path="m,l,21600r21600,l21600,xe">
+                <v:stroke joinstyle="miter"/>
+                <v:path gradientshapeok="t" o:connecttype="rect"/>
+              </v:shapetype>
+              <v:shape id="Text Box 10" o:spid="_x0000_s1027" type="#_x0000_t202" style="position:absolute;left:0;text-align:left;margin-left:.45pt;margin-top:538.6pt;width:225.75pt;height:61.7pt;z-index:251665408;visibility:visible;mso-wrap-style:square;mso-width-percent:0;mso-height-percent:0;mso-wrap-distance-left:9pt;mso-wrap-distance-top:0;mso-wrap-distance-right:9pt;mso-wrap-distance-bottom:0;mso-position-horizontal:absolute;mso-position-horizontal-relative:text;mso-position-vertical:absolute;mso-position-vertical-relative:text;mso-width-percent:0;mso-height-percent:0;mso-width-relative:margin;mso-height-relative:margin;v-text-anchor:top" o:gfxdata="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" filled="f" stroked="f">
                 <v:textbox>
                   <w:txbxContent>
                     <w:p>
@@ -630,6 +558,7 @@
                     </w:p>
                     <w:p>
                       <w:pPr>
+                        <w:spacing w:after="0"/>
                         <w:rPr>
                           <w:b/>
                           <w:bCs/>
@@ -640,15 +569,33 @@
                           <w:b/>
                           <w:bCs/>
                         </w:rPr>
-                        <w:tab/>
+                        <w:t>Leader: JUSTINE NORIE B. DELA CRUZ</w:t>
                       </w:r>
+                    </w:p>
+                    <w:p>
+                      <w:pPr>
+                        <w:spacing w:after="0"/>
+                        <w:ind w:firstLine="720"/>
+                        <w:rPr>
+                          <w:b/>
+                          <w:bCs/>
+                        </w:rPr>
+                      </w:pPr>
                       <w:r>
                         <w:rPr>
                           <w:b/>
                           <w:bCs/>
                         </w:rPr>
-                        <w:t>JUSTINE NORIE B. DELA CRUZ</w:t>
+                        <w:t>Group 2 – PDL Management System</w:t>
                       </w:r>
+                    </w:p>
+                    <w:p>
+                      <w:pPr>
+                        <w:rPr>
+                          <w:b/>
+                          <w:bCs/>
+                        </w:rPr>
+                      </w:pPr>
                     </w:p>
                   </w:txbxContent>
                 </v:textbox>
@@ -669,15 +616,15 @@
         <mc:AlternateContent>
           <mc:Choice Requires="wps">
             <w:drawing>
-              <wp:anchor distT="0" distB="0" distL="114300" distR="114300" simplePos="0" relativeHeight="251667456" behindDoc="0" locked="0" layoutInCell="1" allowOverlap="1" wp14:anchorId="628AB3E6" wp14:editId="5E923C3C">
+              <wp:anchor distT="0" distB="0" distL="114300" distR="114300" simplePos="0" relativeHeight="251667456" behindDoc="0" locked="0" layoutInCell="1" allowOverlap="1" wp14:anchorId="628AB3E6" wp14:editId="56945C8B">
                 <wp:simplePos x="0" y="0"/>
                 <wp:positionH relativeFrom="column">
-                  <wp:posOffset>3607105</wp:posOffset>
+                  <wp:posOffset>3606800</wp:posOffset>
                 </wp:positionH>
                 <wp:positionV relativeFrom="paragraph">
-                  <wp:posOffset>6632575</wp:posOffset>
+                  <wp:posOffset>6841680</wp:posOffset>
                 </wp:positionV>
-                <wp:extent cx="2201875" cy="623454"/>
+                <wp:extent cx="2201545" cy="622935"/>
                 <wp:effectExtent l="0" t="0" r="0" b="5715"/>
                 <wp:wrapNone/>
                 <wp:docPr id="11" name="Text Box 11"/>
@@ -689,7 +636,7 @@
                       <wps:spPr>
                         <a:xfrm>
                           <a:off x="0" y="0"/>
-                          <a:ext cx="2201875" cy="623454"/>
+                          <a:ext cx="2201545" cy="622935"/>
                         </a:xfrm>
                         <a:prstGeom prst="rect">
                           <a:avLst/>
@@ -764,7 +711,7 @@
           </mc:Choice>
           <mc:Fallback>
             <w:pict>
-              <v:shape w14:anchorId="628AB3E6" id="Text Box 11" o:spid="_x0000_s1028" type="#_x0000_t202" style="position:absolute;left:0;text-align:left;margin-left:284pt;margin-top:522.25pt;width:173.4pt;height:49.1pt;z-index:251667456;visibility:visible;mso-wrap-style:square;mso-width-percent:0;mso-height-percent:0;mso-wrap-distance-left:9pt;mso-wrap-distance-top:0;mso-wrap-distance-right:9pt;mso-wrap-distance-bottom:0;mso-position-horizontal:absolute;mso-position-horizontal-relative:text;mso-position-vertical:absolute;mso-position-vertical-relative:text;mso-width-percent:0;mso-height-percent:0;mso-width-relative:margin;mso-height-relative:margin;v-text-anchor:top" o:gfxdata="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" filled="f" stroked="f">
+              <v:shape w14:anchorId="628AB3E6" id="Text Box 11" o:spid="_x0000_s1028" type="#_x0000_t202" style="position:absolute;left:0;text-align:left;margin-left:284pt;margin-top:538.7pt;width:173.35pt;height:49.05pt;z-index:251667456;visibility:visible;mso-wrap-style:square;mso-width-percent:0;mso-height-percent:0;mso-wrap-distance-left:9pt;mso-wrap-distance-top:0;mso-wrap-distance-right:9pt;mso-wrap-distance-bottom:0;mso-position-horizontal:absolute;mso-position-horizontal-relative:text;mso-position-vertical:absolute;mso-position-vertical-relative:text;mso-width-percent:0;mso-height-percent:0;mso-width-relative:margin;mso-height-relative:margin;v-text-anchor:top" o:gfxdata="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" filled="f" stroked="f">
                 <v:textbox>
                   <w:txbxContent>
                     <w:p>
@@ -800,6 +747,96 @@
             </w:pict>
           </mc:Fallback>
         </mc:AlternateContent>
+      </w:r>
+      <w:r>
+        <w:rPr>
+          <w:noProof/>
+        </w:rPr>
+        <w:drawing>
+          <wp:anchor distT="0" distB="0" distL="114300" distR="114300" simplePos="0" relativeHeight="251671552" behindDoc="1" locked="0" layoutInCell="1" allowOverlap="1" wp14:anchorId="6D6F127B" wp14:editId="3B36F8EA">
+            <wp:simplePos x="0" y="0"/>
+            <wp:positionH relativeFrom="column">
+              <wp:posOffset>17145</wp:posOffset>
+            </wp:positionH>
+            <wp:positionV relativeFrom="paragraph">
+              <wp:posOffset>313500</wp:posOffset>
+            </wp:positionV>
+            <wp:extent cx="5570855" cy="6364605"/>
+            <wp:effectExtent l="0" t="0" r="0" b="0"/>
+            <wp:wrapNone/>
+            <wp:docPr id="2" name="Picture 2"/>
+            <wp:cNvGraphicFramePr>
+              <a:graphicFrameLocks xmlns:a="http://schemas.openxmlformats.org/drawingml/2006/main" noChangeAspect="1"/>
+            </wp:cNvGraphicFramePr>
+            <a:graphic xmlns:a="http://schemas.openxmlformats.org/drawingml/2006/main">
+              <a:graphicData uri="http://schemas.openxmlformats.org/drawingml/2006/picture">
+                <pic:pic xmlns:pic="http://schemas.openxmlformats.org/drawingml/2006/picture">
+                  <pic:nvPicPr>
+                    <pic:cNvPr id="0" name="Picture 1"/>
+                    <pic:cNvPicPr>
+                      <a:picLocks noChangeAspect="1" noChangeArrowheads="1"/>
+                    </pic:cNvPicPr>
+                  </pic:nvPicPr>
+                  <pic:blipFill rotWithShape="1">
+                    <a:blip r:embed="rId7">
+                      <a:extLst>
+                        <a:ext uri="{28A0092B-C50C-407E-A947-70E740481C1C}">
+                          <a14:useLocalDpi xmlns:a14="http://schemas.microsoft.com/office/drawing/2010/main" val="0"/>
+                        </a:ext>
+                      </a:extLst>
+                    </a:blip>
+                    <a:srcRect l="5226" t="7486" r="3616" b="18170"/>
+                    <a:stretch/>
+                  </pic:blipFill>
+                  <pic:spPr bwMode="auto">
+                    <a:xfrm>
+                      <a:off x="0" y="0"/>
+                      <a:ext cx="5570855" cy="6364605"/>
+                    </a:xfrm>
+                    <a:prstGeom prst="rect">
+                      <a:avLst/>
+                    </a:prstGeom>
+                    <a:noFill/>
+                    <a:ln>
+                      <a:noFill/>
+                    </a:ln>
+                    <a:extLst>
+                      <a:ext uri="{53640926-AAD7-44D8-BBD7-CCE9431645EC}">
+                        <a14:shadowObscured xmlns:a14="http://schemas.microsoft.com/office/drawing/2010/main"/>
+                      </a:ext>
+                    </a:extLst>
+                  </pic:spPr>
+                </pic:pic>
+              </a:graphicData>
+            </a:graphic>
+            <wp14:sizeRelH relativeFrom="margin">
+              <wp14:pctWidth>0</wp14:pctWidth>
+            </wp14:sizeRelH>
+            <wp14:sizeRelV relativeFrom="margin">
+              <wp14:pctHeight>0</wp14:pctHeight>
+            </wp14:sizeRelV>
+          </wp:anchor>
+        </w:drawing>
+      </w:r>
+      <w:r>
+        <w:rPr>
+          <w:rFonts w:ascii="Times New Roman" w:hAnsi="Times New Roman" w:cs="Times New Roman"/>
+          <w:b/>
+          <w:bCs/>
+          <w:sz w:val="28"/>
+          <w:szCs w:val="28"/>
+        </w:rPr>
+        <w:t xml:space="preserve">PDL MANAGEMENT SYSTEM </w:t>
+      </w:r>
+      <w:r>
+        <w:rPr>
+          <w:rFonts w:ascii="Times New Roman" w:hAnsi="Times New Roman" w:cs="Times New Roman"/>
+          <w:b/>
+          <w:bCs/>
+          <w:sz w:val="28"/>
+          <w:szCs w:val="28"/>
+        </w:rPr>
+        <w:t xml:space="preserve">- </w:t>
       </w:r>
       <w:r>
         <w:rPr>

</xml_diff>